<commit_message>
use case analysis added
</commit_message>
<xml_diff>
--- a/docs/use-case_descriptions.docx
+++ b/docs/use-case_descriptions.docx
@@ -50,7 +50,7 @@
       <w:r>
         <w:t xml:space="preserve"> link is </w:t>
       </w:r>
-      <w:hyperlink r:id="rId8" w:history="1">
+      <w:hyperlink r:id="rId6" w:history="1">
         <w:r>
           <w:rPr>
             <w:rStyle w:val="Hyperlink"/>
@@ -61,8 +61,6 @@
       <w:r>
         <w:tab/>
       </w:r>
-      <w:bookmarkStart w:id="0" w:name="_GoBack"/>
-      <w:bookmarkEnd w:id="0"/>
     </w:p>
     <w:p>
       <w:pPr>
@@ -75,7 +73,7 @@
           <w:noProof/>
         </w:rPr>
         <w:drawing>
-          <wp:inline distT="0" distB="0" distL="0" distR="0" wp14:anchorId="075F0376" wp14:editId="4266414F">
+          <wp:inline distT="0" distB="0" distL="0" distR="0" wp14:anchorId="4AA64D69" wp14:editId="68F48132">
             <wp:extent cx="6324600" cy="5282865"/>
             <wp:effectExtent l="0" t="0" r="0" b="0"/>
             <wp:docPr id="4" name="Picture 4" descr="D:\D\maharishi\SE\Project_houseRent\eHouseRent\docs\UseCaseDiagram.jpg"/>
@@ -92,7 +90,7 @@
                     </pic:cNvPicPr>
                   </pic:nvPicPr>
                   <pic:blipFill>
-                    <a:blip r:embed="rId9">
+                    <a:blip r:embed="rId7">
                       <a:extLst>
                         <a:ext uri="{28A0092B-C50C-407E-A947-70E740481C1C}">
                           <a14:useLocalDpi xmlns:a14="http://schemas.microsoft.com/office/drawing/2010/main" val="0"/>
@@ -815,7 +813,7 @@
           <w:sz w:val="24"/>
         </w:rPr>
         <w:drawing>
-          <wp:anchor distT="0" distB="0" distL="114300" distR="114300" simplePos="0" relativeHeight="251659264" behindDoc="1" locked="0" layoutInCell="1" allowOverlap="1" wp14:anchorId="1BE0D824" wp14:editId="2AEE5659">
+          <wp:anchor distT="0" distB="0" distL="114300" distR="114300" simplePos="0" relativeHeight="251659264" behindDoc="1" locked="0" layoutInCell="1" allowOverlap="1" wp14:anchorId="070D4305" wp14:editId="22D0C0DA">
             <wp:simplePos x="0" y="0"/>
             <wp:positionH relativeFrom="column">
               <wp:posOffset>-3175</wp:posOffset>
@@ -840,7 +838,7 @@
                     </pic:cNvPicPr>
                   </pic:nvPicPr>
                   <pic:blipFill>
-                    <a:blip r:embed="rId10">
+                    <a:blip r:embed="rId8">
                       <a:extLst>
                         <a:ext uri="{28A0092B-C50C-407E-A947-70E740481C1C}">
                           <a14:useLocalDpi xmlns:a14="http://schemas.microsoft.com/office/drawing/2010/main" val="0"/>
@@ -2499,39 +2497,7 @@
                 <w:w w:val="90"/>
                 <w:sz w:val="22"/>
               </w:rPr>
-              <w:t>the fields for house Category</w:t>
-            </w:r>
-            <w:r>
-              <w:rPr>
-                <w:rFonts w:ascii="Arial" w:eastAsia="Arial" w:hAnsi="Arial"/>
-                <w:w w:val="90"/>
-                <w:sz w:val="22"/>
-              </w:rPr>
-              <w:t>,</w:t>
-            </w:r>
-            <w:r>
-              <w:rPr>
-                <w:rFonts w:ascii="Arial" w:eastAsia="Arial" w:hAnsi="Arial"/>
-                <w:w w:val="90"/>
-                <w:sz w:val="22"/>
-              </w:rPr>
-              <w:t xml:space="preserve"> a</w:t>
-            </w:r>
-            <w:r>
-              <w:rPr>
-                <w:rFonts w:ascii="Arial" w:eastAsia="Arial" w:hAnsi="Arial"/>
-                <w:w w:val="90"/>
-                <w:sz w:val="22"/>
-              </w:rPr>
-              <w:t>ddress, price</w:t>
-            </w:r>
-            <w:r>
-              <w:rPr>
-                <w:rFonts w:ascii="Arial" w:eastAsia="Arial" w:hAnsi="Arial"/>
-                <w:w w:val="90"/>
-                <w:sz w:val="22"/>
-              </w:rPr>
-              <w:t xml:space="preserve">, </w:t>
+              <w:t xml:space="preserve">the fields for house Category, address, price, </w:t>
             </w:r>
             <w:r>
               <w:rPr>
@@ -3572,23 +3538,7 @@
                 <w:b/>
                 <w:sz w:val="24"/>
               </w:rPr>
-              <w:t>Post</w:t>
-            </w:r>
-            <w:r>
-              <w:rPr>
-                <w:rFonts w:ascii="Arial" w:eastAsia="Arial" w:hAnsi="Arial"/>
-                <w:b/>
-                <w:sz w:val="24"/>
-              </w:rPr>
-              <w:t xml:space="preserve"> C</w:t>
-            </w:r>
-            <w:r>
-              <w:rPr>
-                <w:rFonts w:ascii="Arial" w:eastAsia="Arial" w:hAnsi="Arial"/>
-                <w:b/>
-                <w:sz w:val="24"/>
-              </w:rPr>
-              <w:t>onditions</w:t>
+              <w:t>Post Conditions</w:t>
             </w:r>
           </w:p>
         </w:tc>
@@ -3700,7 +3650,7 @@
           <w:sz w:val="24"/>
         </w:rPr>
         <w:drawing>
-          <wp:anchor distT="0" distB="0" distL="114300" distR="114300" simplePos="0" relativeHeight="251660288" behindDoc="1" locked="0" layoutInCell="1" allowOverlap="1" wp14:anchorId="1BD0956D" wp14:editId="1D15DEE1">
+          <wp:anchor distT="0" distB="0" distL="114300" distR="114300" simplePos="0" relativeHeight="251660288" behindDoc="1" locked="0" layoutInCell="1" allowOverlap="1" wp14:anchorId="3D834137" wp14:editId="6F69A289">
             <wp:simplePos x="0" y="0"/>
             <wp:positionH relativeFrom="column">
               <wp:posOffset>-3810</wp:posOffset>
@@ -3725,7 +3675,7 @@
                     </pic:cNvPicPr>
                   </pic:nvPicPr>
                   <pic:blipFill>
-                    <a:blip r:embed="rId11">
+                    <a:blip r:embed="rId9">
                       <a:extLst>
                         <a:ext uri="{28A0092B-C50C-407E-A947-70E740481C1C}">
                           <a14:useLocalDpi xmlns:a14="http://schemas.microsoft.com/office/drawing/2010/main" val="0"/>
@@ -3820,21 +3770,7 @@
           <w:rFonts w:ascii="Arial" w:eastAsia="Arial" w:hAnsi="Arial"/>
           <w:sz w:val="24"/>
         </w:rPr>
-        <w:t xml:space="preserve">No duplicate house with the same </w:t>
-      </w:r>
-      <w:r>
-        <w:rPr>
-          <w:rFonts w:ascii="Arial" w:eastAsia="Arial" w:hAnsi="Arial"/>
-          <w:sz w:val="24"/>
-        </w:rPr>
-        <w:t>data</w:t>
-      </w:r>
-      <w:r>
-        <w:rPr>
-          <w:rFonts w:ascii="Arial" w:eastAsia="Arial" w:hAnsi="Arial"/>
-          <w:sz w:val="24"/>
-        </w:rPr>
-        <w:t xml:space="preserve">. </w:t>
+        <w:t xml:space="preserve">No duplicate house with the same data. </w:t>
       </w:r>
     </w:p>
     <w:p>
@@ -4113,8 +4049,8 @@
                 <w:sz w:val="22"/>
               </w:rPr>
             </w:pPr>
-            <w:bookmarkStart w:id="1" w:name="page2"/>
-            <w:bookmarkEnd w:id="1"/>
+            <w:bookmarkStart w:id="0" w:name="page2"/>
+            <w:bookmarkEnd w:id="0"/>
             <w:r>
               <w:rPr>
                 <w:rFonts w:ascii="Arial" w:eastAsia="Arial" w:hAnsi="Arial"/>
@@ -5141,15 +5077,7 @@
                 <w:w w:val="92"/>
                 <w:sz w:val="22"/>
               </w:rPr>
-              <w:t>Success</w:t>
-            </w:r>
-            <w:r>
-              <w:rPr>
-                <w:rFonts w:ascii="Arial" w:eastAsia="Arial" w:hAnsi="Arial"/>
-                <w:w w:val="92"/>
-                <w:sz w:val="22"/>
-              </w:rPr>
-              <w:t xml:space="preserve"> message or a fail message on exception.</w:t>
+              <w:t>Success message or a fail message on exception.</w:t>
             </w:r>
           </w:p>
         </w:tc>
@@ -5252,23 +5180,7 @@
                 <w:b/>
                 <w:sz w:val="24"/>
               </w:rPr>
-              <w:t>Post</w:t>
-            </w:r>
-            <w:r>
-              <w:rPr>
-                <w:rFonts w:ascii="Arial" w:eastAsia="Arial" w:hAnsi="Arial"/>
-                <w:b/>
-                <w:sz w:val="24"/>
-              </w:rPr>
-              <w:t xml:space="preserve"> </w:t>
-            </w:r>
-            <w:r>
-              <w:rPr>
-                <w:rFonts w:ascii="Arial" w:eastAsia="Arial" w:hAnsi="Arial"/>
-                <w:b/>
-                <w:sz w:val="24"/>
-              </w:rPr>
-              <w:t>conditions</w:t>
+              <w:t>Post conditions</w:t>
             </w:r>
           </w:p>
         </w:tc>
@@ -7497,7 +7409,6 @@
                 <w:b/>
                 <w:sz w:val="24"/>
               </w:rPr>
-              <w:lastRenderedPageBreak/>
               <w:t>Use Case Number: 3</w:t>
             </w:r>
           </w:p>
@@ -7586,12 +7497,6 @@
                 <w:sz w:val="24"/>
               </w:rPr>
               <w:tab/>
-            </w:r>
-            <w:r>
-              <w:rPr>
-                <w:b/>
-                <w:sz w:val="24"/>
-              </w:rPr>
               <w:t xml:space="preserve">  </w:t>
             </w:r>
             <w:r>
@@ -8381,7 +8286,6 @@
                 <w:b/>
                 <w:sz w:val="24"/>
               </w:rPr>
-              <w:lastRenderedPageBreak/>
               <w:t>1. Basic Flows</w:t>
             </w:r>
           </w:p>
@@ -8614,21 +8518,7 @@
                 <w:b/>
                 <w:sz w:val="24"/>
               </w:rPr>
-              <w:t>Post</w:t>
-            </w:r>
-            <w:r>
-              <w:rPr>
-                <w:b/>
-                <w:sz w:val="24"/>
-              </w:rPr>
-              <w:t xml:space="preserve"> </w:t>
-            </w:r>
-            <w:r>
-              <w:rPr>
-                <w:b/>
-                <w:sz w:val="24"/>
-              </w:rPr>
-              <w:t>conditions</w:t>
+              <w:t>Post conditions</w:t>
             </w:r>
           </w:p>
         </w:tc>
@@ -8702,21 +8592,7 @@
               <w:rPr>
                 <w:sz w:val="24"/>
               </w:rPr>
-              <w:t xml:space="preserve">The same house cannot be </w:t>
-            </w:r>
-            <w:proofErr w:type="gramStart"/>
-            <w:r>
-              <w:rPr>
-                <w:sz w:val="24"/>
-              </w:rPr>
-              <w:t>booked  more</w:t>
-            </w:r>
-            <w:proofErr w:type="gramEnd"/>
-            <w:r>
-              <w:rPr>
-                <w:sz w:val="24"/>
-              </w:rPr>
-              <w:t xml:space="preserve"> than once at the time.</w:t>
+              <w:t>The same house cannot be booked more than once at the same time.</w:t>
             </w:r>
           </w:p>
         </w:tc>
@@ -8729,14 +8605,6 @@
           <w:sz w:val="24"/>
           <w:szCs w:val="24"/>
         </w:rPr>
-        <w:sectPr>
-          <w:pgSz w:w="12240" w:h="15840"/>
-          <w:pgMar w:top="1115" w:right="1140" w:bottom="680" w:left="1140" w:header="0" w:footer="0" w:gutter="0"/>
-          <w:cols w:space="0" w:equalWidth="0">
-            <w:col w:w="9960"/>
-          </w:cols>
-          <w:docGrid w:linePitch="360"/>
-        </w:sectPr>
       </w:pPr>
     </w:p>
     <w:p>
@@ -8744,31 +8612,238 @@
         <w:rPr>
           <w:rFonts w:ascii="Times New Roman" w:eastAsia="Times New Roman" w:hAnsi="Times New Roman"/>
           <w:sz w:val="24"/>
+          <w:szCs w:val="24"/>
         </w:rPr>
-        <w:sectPr>
-          <w:pgSz w:w="12240" w:h="15840"/>
-          <w:pgMar w:top="1115" w:right="1140" w:bottom="1440" w:left="1140" w:header="0" w:footer="0" w:gutter="0"/>
-          <w:cols w:space="0" w:equalWidth="0">
-            <w:col w:w="9960"/>
-          </w:cols>
-          <w:docGrid w:linePitch="360"/>
-        </w:sectPr>
       </w:pPr>
-      <w:bookmarkStart w:id="2" w:name="page3"/>
-      <w:bookmarkEnd w:id="2"/>
     </w:p>
     <w:p>
-      <w:bookmarkStart w:id="3" w:name="page5"/>
-      <w:bookmarkStart w:id="4" w:name="page8"/>
-      <w:bookmarkEnd w:id="3"/>
-      <w:bookmarkEnd w:id="4"/>
+      <w:pPr>
+        <w:rPr>
+          <w:rFonts w:ascii="Times New Roman" w:eastAsia="Times New Roman" w:hAnsi="Times New Roman"/>
+          <w:sz w:val="24"/>
+          <w:szCs w:val="24"/>
+        </w:rPr>
+      </w:pPr>
     </w:p>
-    <w:p/>
-    <w:p/>
-    <w:p/>
-    <w:p/>
-    <w:p/>
-    <w:p/>
+    <w:p>
+      <w:pPr>
+        <w:rPr>
+          <w:rFonts w:ascii="Times New Roman" w:eastAsia="Times New Roman" w:hAnsi="Times New Roman"/>
+          <w:sz w:val="24"/>
+          <w:szCs w:val="24"/>
+        </w:rPr>
+      </w:pPr>
+    </w:p>
+    <w:p>
+      <w:pPr>
+        <w:pStyle w:val="Default"/>
+      </w:pPr>
+    </w:p>
+    <w:p>
+      <w:pPr>
+        <w:pStyle w:val="Default"/>
+        <w:rPr>
+          <w:color w:val="auto"/>
+          <w:sz w:val="36"/>
+          <w:szCs w:val="36"/>
+        </w:rPr>
+      </w:pPr>
+    </w:p>
+    <w:p>
+      <w:pPr>
+        <w:pStyle w:val="Default"/>
+        <w:rPr>
+          <w:color w:val="auto"/>
+          <w:sz w:val="36"/>
+          <w:szCs w:val="36"/>
+        </w:rPr>
+      </w:pPr>
+    </w:p>
+    <w:p>
+      <w:pPr>
+        <w:pStyle w:val="Default"/>
+        <w:rPr>
+          <w:color w:val="auto"/>
+          <w:sz w:val="36"/>
+          <w:szCs w:val="36"/>
+        </w:rPr>
+      </w:pPr>
+    </w:p>
+    <w:p>
+      <w:pPr>
+        <w:pStyle w:val="Default"/>
+        <w:rPr>
+          <w:color w:val="auto"/>
+          <w:sz w:val="36"/>
+          <w:szCs w:val="36"/>
+        </w:rPr>
+      </w:pPr>
+    </w:p>
+    <w:p>
+      <w:pPr>
+        <w:pStyle w:val="Default"/>
+        <w:rPr>
+          <w:color w:val="auto"/>
+          <w:sz w:val="36"/>
+          <w:szCs w:val="36"/>
+        </w:rPr>
+      </w:pPr>
+    </w:p>
+    <w:p>
+      <w:pPr>
+        <w:pStyle w:val="Default"/>
+        <w:rPr>
+          <w:color w:val="auto"/>
+          <w:sz w:val="36"/>
+          <w:szCs w:val="36"/>
+        </w:rPr>
+      </w:pPr>
+    </w:p>
+    <w:p>
+      <w:pPr>
+        <w:pStyle w:val="Default"/>
+        <w:rPr>
+          <w:color w:val="auto"/>
+          <w:sz w:val="36"/>
+          <w:szCs w:val="36"/>
+        </w:rPr>
+      </w:pPr>
+    </w:p>
+    <w:p>
+      <w:pPr>
+        <w:pStyle w:val="Default"/>
+        <w:rPr>
+          <w:color w:val="auto"/>
+          <w:sz w:val="36"/>
+          <w:szCs w:val="36"/>
+        </w:rPr>
+      </w:pPr>
+    </w:p>
+    <w:p>
+      <w:pPr>
+        <w:pStyle w:val="Default"/>
+        <w:rPr>
+          <w:color w:val="auto"/>
+          <w:sz w:val="36"/>
+          <w:szCs w:val="36"/>
+        </w:rPr>
+      </w:pPr>
+      <w:bookmarkStart w:id="1" w:name="_GoBack"/>
+      <w:bookmarkEnd w:id="1"/>
+      <w:r>
+        <w:rPr>
+          <w:color w:val="auto"/>
+          <w:sz w:val="36"/>
+          <w:szCs w:val="36"/>
+        </w:rPr>
+        <w:lastRenderedPageBreak/>
+        <w:t>Supplementary Specification</w:t>
+      </w:r>
+    </w:p>
+    <w:p>
+      <w:pPr>
+        <w:pStyle w:val="Default"/>
+        <w:rPr>
+          <w:color w:val="auto"/>
+          <w:sz w:val="36"/>
+          <w:szCs w:val="36"/>
+        </w:rPr>
+      </w:pPr>
+    </w:p>
+    <w:p>
+      <w:pPr>
+        <w:pStyle w:val="Default"/>
+        <w:rPr>
+          <w:color w:val="auto"/>
+          <w:sz w:val="36"/>
+          <w:szCs w:val="36"/>
+        </w:rPr>
+      </w:pPr>
+    </w:p>
+    <w:p>
+      <w:pPr>
+        <w:rPr>
+          <w:sz w:val="40"/>
+          <w:szCs w:val="40"/>
+        </w:rPr>
+      </w:pPr>
+      <w:r>
+        <w:rPr>
+          <w:sz w:val="40"/>
+          <w:szCs w:val="40"/>
+        </w:rPr>
+        <w:t>Glossary</w:t>
+      </w:r>
+    </w:p>
+    <w:p>
+      <w:pPr>
+        <w:pStyle w:val="ListParagraph"/>
+        <w:numPr>
+          <w:ilvl w:val="0"/>
+          <w:numId w:val="2"/>
+        </w:numPr>
+      </w:pPr>
+      <w:r>
+        <w:t xml:space="preserve">Customer: a user who is a member of the system who has the permission to book a </w:t>
+      </w:r>
+      <w:r>
+        <w:t>house</w:t>
+      </w:r>
+      <w:r>
+        <w:t xml:space="preserve"> from an owner</w:t>
+      </w:r>
+    </w:p>
+    <w:p>
+      <w:pPr>
+        <w:pStyle w:val="ListParagraph"/>
+        <w:numPr>
+          <w:ilvl w:val="0"/>
+          <w:numId w:val="2"/>
+        </w:numPr>
+      </w:pPr>
+      <w:r>
+        <w:t>Owner: a user who owns a house to rent</w:t>
+      </w:r>
+    </w:p>
+    <w:p>
+      <w:pPr>
+        <w:pStyle w:val="ListParagraph"/>
+        <w:numPr>
+          <w:ilvl w:val="0"/>
+          <w:numId w:val="2"/>
+        </w:numPr>
+      </w:pPr>
+      <w:r>
+        <w:t>Reserve a house: the steps taken for a customer to rent a house from an owner</w:t>
+      </w:r>
+    </w:p>
+    <w:p>
+      <w:pPr>
+        <w:pStyle w:val="ListParagraph"/>
+        <w:numPr>
+          <w:ilvl w:val="0"/>
+          <w:numId w:val="2"/>
+        </w:numPr>
+      </w:pPr>
+      <w:r>
+        <w:t>Post house: the step taken</w:t>
+      </w:r>
+      <w:r>
+        <w:t xml:space="preserve"> for an owner to post or add a house</w:t>
+      </w:r>
+    </w:p>
+    <w:p>
+      <w:pPr>
+        <w:pStyle w:val="ListParagraph"/>
+        <w:numPr>
+          <w:ilvl w:val="0"/>
+          <w:numId w:val="2"/>
+        </w:numPr>
+      </w:pPr>
+      <w:r>
+        <w:t xml:space="preserve">Search house: the steps to search for a list of house </w:t>
+      </w:r>
+    </w:p>
     <w:sectPr>
       <w:pgSz w:w="12240" w:h="15840"/>
       <w:pgMar w:top="1440" w:right="1440" w:bottom="1440" w:left="1440" w:header="720" w:footer="720" w:gutter="0"/>
@@ -8779,42 +8854,193 @@
 </w:document>
 </file>
 
-<file path=word/endnotes.xml><?xml version="1.0" encoding="utf-8"?>
-<w:endnotes xmlns:wpc="http://schemas.microsoft.com/office/word/2010/wordprocessingCanvas" xmlns:mc="http://schemas.openxmlformats.org/markup-compatibility/2006" xmlns:o="urn:schemas-microsoft-com:office:office" xmlns:r="http://schemas.openxmlformats.org/officeDocument/2006/relationships" xmlns:m="http://schemas.openxmlformats.org/officeDocument/2006/math" xmlns:v="urn:schemas-microsoft-com:vml" xmlns:wp14="http://schemas.microsoft.com/office/word/2010/wordprocessingDrawing" xmlns:wp="http://schemas.openxmlformats.org/drawingml/2006/wordprocessingDrawing" xmlns:w10="urn:schemas-microsoft-com:office:word" xmlns:w="http://schemas.openxmlformats.org/wordprocessingml/2006/main" xmlns:w14="http://schemas.microsoft.com/office/word/2010/wordml" xmlns:wpg="http://schemas.microsoft.com/office/word/2010/wordprocessingGroup" xmlns:wpi="http://schemas.microsoft.com/office/word/2010/wordprocessingInk" xmlns:wne="http://schemas.microsoft.com/office/word/2006/wordml" xmlns:wps="http://schemas.microsoft.com/office/word/2010/wordprocessingShape" mc:Ignorable="w14 wp14">
-  <w:endnote w:type="separator" w:id="-1">
-    <w:p>
-      <w:r>
-        <w:separator/>
-      </w:r>
-    </w:p>
-  </w:endnote>
-  <w:endnote w:type="continuationSeparator" w:id="0">
-    <w:p>
-      <w:r>
-        <w:continuationSeparator/>
-      </w:r>
-    </w:p>
-  </w:endnote>
-</w:endnotes>
-</file>
-
-<file path=word/footnotes.xml><?xml version="1.0" encoding="utf-8"?>
-<w:footnotes xmlns:wpc="http://schemas.microsoft.com/office/word/2010/wordprocessingCanvas" xmlns:mc="http://schemas.openxmlformats.org/markup-compatibility/2006" xmlns:o="urn:schemas-microsoft-com:office:office" xmlns:r="http://schemas.openxmlformats.org/officeDocument/2006/relationships" xmlns:m="http://schemas.openxmlformats.org/officeDocument/2006/math" xmlns:v="urn:schemas-microsoft-com:vml" xmlns:wp14="http://schemas.microsoft.com/office/word/2010/wordprocessingDrawing" xmlns:wp="http://schemas.openxmlformats.org/drawingml/2006/wordprocessingDrawing" xmlns:w10="urn:schemas-microsoft-com:office:word" xmlns:w="http://schemas.openxmlformats.org/wordprocessingml/2006/main" xmlns:w14="http://schemas.microsoft.com/office/word/2010/wordml" xmlns:wpg="http://schemas.microsoft.com/office/word/2010/wordprocessingGroup" xmlns:wpi="http://schemas.microsoft.com/office/word/2010/wordprocessingInk" xmlns:wne="http://schemas.microsoft.com/office/word/2006/wordml" xmlns:wps="http://schemas.microsoft.com/office/word/2010/wordprocessingShape" mc:Ignorable="w14 wp14">
-  <w:footnote w:type="separator" w:id="-1">
-    <w:p>
-      <w:r>
-        <w:separator/>
-      </w:r>
-    </w:p>
-  </w:footnote>
-  <w:footnote w:type="continuationSeparator" w:id="0">
-    <w:p>
-      <w:r>
-        <w:continuationSeparator/>
-      </w:r>
-    </w:p>
-  </w:footnote>
-</w:footnotes>
+<file path=word/numbering.xml><?xml version="1.0" encoding="utf-8"?>
+<w:numbering xmlns:wpc="http://schemas.microsoft.com/office/word/2010/wordprocessingCanvas" xmlns:mc="http://schemas.openxmlformats.org/markup-compatibility/2006" xmlns:o="urn:schemas-microsoft-com:office:office" xmlns:r="http://schemas.openxmlformats.org/officeDocument/2006/relationships" xmlns:m="http://schemas.openxmlformats.org/officeDocument/2006/math" xmlns:v="urn:schemas-microsoft-com:vml" xmlns:wp14="http://schemas.microsoft.com/office/word/2010/wordprocessingDrawing" xmlns:wp="http://schemas.openxmlformats.org/drawingml/2006/wordprocessingDrawing" xmlns:w10="urn:schemas-microsoft-com:office:word" xmlns:w="http://schemas.openxmlformats.org/wordprocessingml/2006/main" xmlns:w14="http://schemas.microsoft.com/office/word/2010/wordml" xmlns:wpg="http://schemas.microsoft.com/office/word/2010/wordprocessingGroup" xmlns:wpi="http://schemas.microsoft.com/office/word/2010/wordprocessingInk" xmlns:wne="http://schemas.microsoft.com/office/word/2006/wordml" xmlns:wps="http://schemas.microsoft.com/office/word/2010/wordprocessingShape" mc:Ignorable="w14 wp14">
+  <w:abstractNum w:abstractNumId="0">
+    <w:nsid w:val="54E05BE0"/>
+    <w:multiLevelType w:val="hybridMultilevel"/>
+    <w:tmpl w:val="5A88716C"/>
+    <w:lvl w:ilvl="0" w:tplc="04090019">
+      <w:start w:val="1"/>
+      <w:numFmt w:val="lowerLetter"/>
+      <w:lvlText w:val="%1."/>
+      <w:lvlJc w:val="left"/>
+      <w:pPr>
+        <w:ind w:left="720" w:hanging="360"/>
+      </w:pPr>
+      <w:rPr>
+        <w:rFonts w:hint="default"/>
+      </w:rPr>
+    </w:lvl>
+    <w:lvl w:ilvl="1" w:tplc="04090019" w:tentative="1">
+      <w:start w:val="1"/>
+      <w:numFmt w:val="lowerLetter"/>
+      <w:lvlText w:val="%2."/>
+      <w:lvlJc w:val="left"/>
+      <w:pPr>
+        <w:ind w:left="1440" w:hanging="360"/>
+      </w:pPr>
+    </w:lvl>
+    <w:lvl w:ilvl="2" w:tplc="0409001B" w:tentative="1">
+      <w:start w:val="1"/>
+      <w:numFmt w:val="lowerRoman"/>
+      <w:lvlText w:val="%3."/>
+      <w:lvlJc w:val="right"/>
+      <w:pPr>
+        <w:ind w:left="2160" w:hanging="180"/>
+      </w:pPr>
+    </w:lvl>
+    <w:lvl w:ilvl="3" w:tplc="0409000F" w:tentative="1">
+      <w:start w:val="1"/>
+      <w:numFmt w:val="decimal"/>
+      <w:lvlText w:val="%4."/>
+      <w:lvlJc w:val="left"/>
+      <w:pPr>
+        <w:ind w:left="2880" w:hanging="360"/>
+      </w:pPr>
+    </w:lvl>
+    <w:lvl w:ilvl="4" w:tplc="04090019" w:tentative="1">
+      <w:start w:val="1"/>
+      <w:numFmt w:val="lowerLetter"/>
+      <w:lvlText w:val="%5."/>
+      <w:lvlJc w:val="left"/>
+      <w:pPr>
+        <w:ind w:left="3600" w:hanging="360"/>
+      </w:pPr>
+    </w:lvl>
+    <w:lvl w:ilvl="5" w:tplc="0409001B" w:tentative="1">
+      <w:start w:val="1"/>
+      <w:numFmt w:val="lowerRoman"/>
+      <w:lvlText w:val="%6."/>
+      <w:lvlJc w:val="right"/>
+      <w:pPr>
+        <w:ind w:left="4320" w:hanging="180"/>
+      </w:pPr>
+    </w:lvl>
+    <w:lvl w:ilvl="6" w:tplc="0409000F" w:tentative="1">
+      <w:start w:val="1"/>
+      <w:numFmt w:val="decimal"/>
+      <w:lvlText w:val="%7."/>
+      <w:lvlJc w:val="left"/>
+      <w:pPr>
+        <w:ind w:left="5040" w:hanging="360"/>
+      </w:pPr>
+    </w:lvl>
+    <w:lvl w:ilvl="7" w:tplc="04090019" w:tentative="1">
+      <w:start w:val="1"/>
+      <w:numFmt w:val="lowerLetter"/>
+      <w:lvlText w:val="%8."/>
+      <w:lvlJc w:val="left"/>
+      <w:pPr>
+        <w:ind w:left="5760" w:hanging="360"/>
+      </w:pPr>
+    </w:lvl>
+    <w:lvl w:ilvl="8" w:tplc="0409001B" w:tentative="1">
+      <w:start w:val="1"/>
+      <w:numFmt w:val="lowerRoman"/>
+      <w:lvlText w:val="%9."/>
+      <w:lvlJc w:val="right"/>
+      <w:pPr>
+        <w:ind w:left="6480" w:hanging="180"/>
+      </w:pPr>
+    </w:lvl>
+  </w:abstractNum>
+  <w:abstractNum w:abstractNumId="1">
+    <w:nsid w:val="5E63486F"/>
+    <w:multiLevelType w:val="hybridMultilevel"/>
+    <w:tmpl w:val="E8E056AA"/>
+    <w:lvl w:ilvl="0" w:tplc="04090019">
+      <w:start w:val="1"/>
+      <w:numFmt w:val="lowerLetter"/>
+      <w:lvlText w:val="%1."/>
+      <w:lvlJc w:val="left"/>
+      <w:pPr>
+        <w:ind w:left="720" w:hanging="360"/>
+      </w:pPr>
+      <w:rPr>
+        <w:rFonts w:hint="default"/>
+      </w:rPr>
+    </w:lvl>
+    <w:lvl w:ilvl="1" w:tplc="04090019" w:tentative="1">
+      <w:start w:val="1"/>
+      <w:numFmt w:val="lowerLetter"/>
+      <w:lvlText w:val="%2."/>
+      <w:lvlJc w:val="left"/>
+      <w:pPr>
+        <w:ind w:left="1440" w:hanging="360"/>
+      </w:pPr>
+    </w:lvl>
+    <w:lvl w:ilvl="2" w:tplc="0409001B" w:tentative="1">
+      <w:start w:val="1"/>
+      <w:numFmt w:val="lowerRoman"/>
+      <w:lvlText w:val="%3."/>
+      <w:lvlJc w:val="right"/>
+      <w:pPr>
+        <w:ind w:left="2160" w:hanging="180"/>
+      </w:pPr>
+    </w:lvl>
+    <w:lvl w:ilvl="3" w:tplc="0409000F" w:tentative="1">
+      <w:start w:val="1"/>
+      <w:numFmt w:val="decimal"/>
+      <w:lvlText w:val="%4."/>
+      <w:lvlJc w:val="left"/>
+      <w:pPr>
+        <w:ind w:left="2880" w:hanging="360"/>
+      </w:pPr>
+    </w:lvl>
+    <w:lvl w:ilvl="4" w:tplc="04090019" w:tentative="1">
+      <w:start w:val="1"/>
+      <w:numFmt w:val="lowerLetter"/>
+      <w:lvlText w:val="%5."/>
+      <w:lvlJc w:val="left"/>
+      <w:pPr>
+        <w:ind w:left="3600" w:hanging="360"/>
+      </w:pPr>
+    </w:lvl>
+    <w:lvl w:ilvl="5" w:tplc="0409001B" w:tentative="1">
+      <w:start w:val="1"/>
+      <w:numFmt w:val="lowerRoman"/>
+      <w:lvlText w:val="%6."/>
+      <w:lvlJc w:val="right"/>
+      <w:pPr>
+        <w:ind w:left="4320" w:hanging="180"/>
+      </w:pPr>
+    </w:lvl>
+    <w:lvl w:ilvl="6" w:tplc="0409000F" w:tentative="1">
+      <w:start w:val="1"/>
+      <w:numFmt w:val="decimal"/>
+      <w:lvlText w:val="%7."/>
+      <w:lvlJc w:val="left"/>
+      <w:pPr>
+        <w:ind w:left="5040" w:hanging="360"/>
+      </w:pPr>
+    </w:lvl>
+    <w:lvl w:ilvl="7" w:tplc="04090019" w:tentative="1">
+      <w:start w:val="1"/>
+      <w:numFmt w:val="lowerLetter"/>
+      <w:lvlText w:val="%8."/>
+      <w:lvlJc w:val="left"/>
+      <w:pPr>
+        <w:ind w:left="5760" w:hanging="360"/>
+      </w:pPr>
+    </w:lvl>
+    <w:lvl w:ilvl="8" w:tplc="0409001B" w:tentative="1">
+      <w:start w:val="1"/>
+      <w:numFmt w:val="lowerRoman"/>
+      <w:lvlText w:val="%9."/>
+      <w:lvlJc w:val="right"/>
+      <w:pPr>
+        <w:ind w:left="6480" w:hanging="180"/>
+      </w:pPr>
+    </w:lvl>
+  </w:abstractNum>
+  <w:num w:numId="1">
+    <w:abstractNumId w:val="0"/>
+  </w:num>
+  <w:num w:numId="2">
+    <w:abstractNumId w:val="1"/>
+  </w:num>
+</w:numbering>
 </file>
 
 <file path=word/styles.xml><?xml version="1.0" encoding="utf-8"?>
@@ -8823,12 +9049,16 @@
     <w:rPrDefault>
       <w:rPr>
         <w:rFonts w:asciiTheme="minorHAnsi" w:eastAsiaTheme="minorHAnsi" w:hAnsiTheme="minorHAnsi" w:cstheme="minorBidi"/>
-        <w:sz w:val="24"/>
-        <w:szCs w:val="24"/>
+        <w:sz w:val="22"/>
+        <w:szCs w:val="22"/>
         <w:lang w:val="en-US" w:eastAsia="en-US" w:bidi="ar-SA"/>
       </w:rPr>
     </w:rPrDefault>
-    <w:pPrDefault/>
+    <w:pPrDefault>
+      <w:pPr>
+        <w:spacing w:after="200" w:line="276" w:lineRule="auto"/>
+      </w:pPr>
+    </w:pPrDefault>
   </w:docDefaults>
   <w:latentStyles w:defLockedState="0" w:defUIPriority="99" w:defSemiHidden="1" w:defUnhideWhenUsed="1" w:defQFormat="0" w:count="267">
     <w:lsdException w:name="Normal" w:semiHidden="0" w:uiPriority="0" w:unhideWhenUsed="0" w:qFormat="1"/>
@@ -8856,7 +9086,7 @@
     <w:lsdException w:name="Subtitle" w:semiHidden="0" w:uiPriority="11" w:unhideWhenUsed="0" w:qFormat="1"/>
     <w:lsdException w:name="Strong" w:semiHidden="0" w:uiPriority="22" w:unhideWhenUsed="0" w:qFormat="1"/>
     <w:lsdException w:name="Emphasis" w:semiHidden="0" w:uiPriority="20" w:unhideWhenUsed="0" w:qFormat="1"/>
-    <w:lsdException w:name="Table Grid" w:semiHidden="0" w:uiPriority="39" w:unhideWhenUsed="0"/>
+    <w:lsdException w:name="Table Grid" w:semiHidden="0" w:uiPriority="59" w:unhideWhenUsed="0"/>
     <w:lsdException w:name="Placeholder Text" w:unhideWhenUsed="0"/>
     <w:lsdException w:name="No Spacing" w:semiHidden="0" w:uiPriority="1" w:unhideWhenUsed="0" w:qFormat="1"/>
     <w:lsdException w:name="Light Shading" w:semiHidden="0" w:uiPriority="60" w:unhideWhenUsed="0"/>
@@ -8972,7 +9202,10 @@
   <w:style w:type="paragraph" w:default="1" w:styleId="Normal">
     <w:name w:val="Normal"/>
     <w:qFormat/>
-    <w:rsid w:val="008A556E"/>
+    <w:rsid w:val="009D4544"/>
+    <w:pPr>
+      <w:spacing w:after="0" w:line="240" w:lineRule="auto"/>
+    </w:pPr>
     <w:rPr>
       <w:rFonts w:ascii="Calibri" w:eastAsia="Calibri" w:hAnsi="Calibri" w:cs="Arial"/>
       <w:sz w:val="20"/>
@@ -9006,15 +9239,16 @@
     <w:semiHidden/>
     <w:unhideWhenUsed/>
   </w:style>
-  <w:style w:type="paragraph" w:customStyle="1" w:styleId="nostyle">
-    <w:name w:val="nostyle"/>
-    <w:rsid w:val="008F77EF"/>
-  </w:style>
   <w:style w:type="table" w:customStyle="1" w:styleId="TableGrid">
     <w:name w:val="TableGrid"/>
-    <w:rsid w:val="008A556E"/>
+    <w:rsid w:val="009D4544"/>
+    <w:pPr>
+      <w:spacing w:after="0" w:line="240" w:lineRule="auto"/>
+    </w:pPr>
     <w:rPr>
       <w:rFonts w:ascii="Calibri" w:eastAsia="Times New Roman" w:hAnsi="Calibri" w:cs="Times New Roman"/>
+      <w:sz w:val="24"/>
+      <w:szCs w:val="24"/>
     </w:rPr>
     <w:tblPr>
       <w:tblCellMar>
@@ -9025,68 +9259,32 @@
       </w:tblCellMar>
     </w:tblPr>
   </w:style>
-  <w:style w:type="paragraph" w:styleId="Header">
-    <w:name w:val="header"/>
-    <w:basedOn w:val="Normal"/>
-    <w:link w:val="HeaderChar"/>
-    <w:uiPriority w:val="99"/>
-    <w:unhideWhenUsed/>
-    <w:rsid w:val="00156BC6"/>
-    <w:pPr>
-      <w:tabs>
-        <w:tab w:val="center" w:pos="4680"/>
-        <w:tab w:val="right" w:pos="9360"/>
-      </w:tabs>
-    </w:pPr>
-  </w:style>
-  <w:style w:type="character" w:customStyle="1" w:styleId="HeaderChar">
-    <w:name w:val="Header Char"/>
-    <w:basedOn w:val="DefaultParagraphFont"/>
-    <w:link w:val="Header"/>
-    <w:uiPriority w:val="99"/>
-    <w:rsid w:val="00156BC6"/>
-    <w:rPr>
-      <w:rFonts w:ascii="Calibri" w:eastAsia="Calibri" w:hAnsi="Calibri" w:cs="Arial"/>
-      <w:sz w:val="20"/>
-      <w:szCs w:val="20"/>
-    </w:rPr>
-  </w:style>
-  <w:style w:type="paragraph" w:styleId="Footer">
-    <w:name w:val="footer"/>
-    <w:basedOn w:val="Normal"/>
-    <w:link w:val="FooterChar"/>
-    <w:uiPriority w:val="99"/>
-    <w:unhideWhenUsed/>
-    <w:rsid w:val="00156BC6"/>
-    <w:pPr>
-      <w:tabs>
-        <w:tab w:val="center" w:pos="4680"/>
-        <w:tab w:val="right" w:pos="9360"/>
-      </w:tabs>
-    </w:pPr>
-  </w:style>
-  <w:style w:type="character" w:customStyle="1" w:styleId="FooterChar">
-    <w:name w:val="Footer Char"/>
-    <w:basedOn w:val="DefaultParagraphFont"/>
-    <w:link w:val="Footer"/>
-    <w:uiPriority w:val="99"/>
-    <w:rsid w:val="00156BC6"/>
-    <w:rPr>
-      <w:rFonts w:ascii="Calibri" w:eastAsia="Calibri" w:hAnsi="Calibri" w:cs="Arial"/>
-      <w:sz w:val="20"/>
-      <w:szCs w:val="20"/>
-    </w:rPr>
-  </w:style>
   <w:style w:type="character" w:styleId="Hyperlink">
     <w:name w:val="Hyperlink"/>
     <w:basedOn w:val="DefaultParagraphFont"/>
     <w:uiPriority w:val="99"/>
     <w:semiHidden/>
     <w:unhideWhenUsed/>
-    <w:rsid w:val="00664AF7"/>
+    <w:rsid w:val="009D4544"/>
     <w:rPr>
       <w:color w:val="0000FF"/>
       <w:u w:val="single"/>
+    </w:rPr>
+  </w:style>
+  <w:style w:type="paragraph" w:customStyle="1" w:styleId="Default">
+    <w:name w:val="Default"/>
+    <w:rsid w:val="009D4544"/>
+    <w:pPr>
+      <w:autoSpaceDE w:val="0"/>
+      <w:autoSpaceDN w:val="0"/>
+      <w:adjustRightInd w:val="0"/>
+      <w:spacing w:after="0" w:line="240" w:lineRule="auto"/>
+    </w:pPr>
+    <w:rPr>
+      <w:rFonts w:ascii="Arial" w:hAnsi="Arial" w:cs="Arial"/>
+      <w:color w:val="000000"/>
+      <w:sz w:val="24"/>
+      <w:szCs w:val="24"/>
     </w:rPr>
   </w:style>
   <w:style w:type="paragraph" w:styleId="BalloonText">
@@ -9096,7 +9294,7 @@
     <w:uiPriority w:val="99"/>
     <w:semiHidden/>
     <w:unhideWhenUsed/>
-    <w:rsid w:val="00C4057A"/>
+    <w:rsid w:val="009D4544"/>
     <w:rPr>
       <w:rFonts w:ascii="Tahoma" w:hAnsi="Tahoma" w:cs="Tahoma"/>
       <w:sz w:val="16"/>
@@ -9109,12 +9307,23 @@
     <w:link w:val="BalloonText"/>
     <w:uiPriority w:val="99"/>
     <w:semiHidden/>
-    <w:rsid w:val="00C4057A"/>
+    <w:rsid w:val="009D4544"/>
     <w:rPr>
       <w:rFonts w:ascii="Tahoma" w:eastAsia="Calibri" w:hAnsi="Tahoma" w:cs="Tahoma"/>
       <w:sz w:val="16"/>
       <w:szCs w:val="16"/>
     </w:rPr>
+  </w:style>
+  <w:style w:type="paragraph" w:styleId="ListParagraph">
+    <w:name w:val="List Paragraph"/>
+    <w:basedOn w:val="Normal"/>
+    <w:uiPriority w:val="34"/>
+    <w:qFormat/>
+    <w:rsid w:val="009D4544"/>
+    <w:pPr>
+      <w:ind w:left="720"/>
+      <w:contextualSpacing/>
+    </w:pPr>
   </w:style>
 </w:styles>
 </file>
@@ -9125,12 +9334,16 @@
     <w:rPrDefault>
       <w:rPr>
         <w:rFonts w:asciiTheme="minorHAnsi" w:eastAsiaTheme="minorHAnsi" w:hAnsiTheme="minorHAnsi" w:cstheme="minorBidi"/>
-        <w:sz w:val="24"/>
-        <w:szCs w:val="24"/>
+        <w:sz w:val="22"/>
+        <w:szCs w:val="22"/>
         <w:lang w:val="en-US" w:eastAsia="en-US" w:bidi="ar-SA"/>
       </w:rPr>
     </w:rPrDefault>
-    <w:pPrDefault/>
+    <w:pPrDefault>
+      <w:pPr>
+        <w:spacing w:after="200" w:line="276" w:lineRule="auto"/>
+      </w:pPr>
+    </w:pPrDefault>
   </w:docDefaults>
   <w:latentStyles w:defLockedState="0" w:defUIPriority="99" w:defSemiHidden="1" w:defUnhideWhenUsed="1" w:defQFormat="0" w:count="267">
     <w:lsdException w:name="Normal" w:semiHidden="0" w:uiPriority="0" w:unhideWhenUsed="0" w:qFormat="1"/>
@@ -9158,7 +9371,7 @@
     <w:lsdException w:name="Subtitle" w:semiHidden="0" w:uiPriority="11" w:unhideWhenUsed="0" w:qFormat="1"/>
     <w:lsdException w:name="Strong" w:semiHidden="0" w:uiPriority="22" w:unhideWhenUsed="0" w:qFormat="1"/>
     <w:lsdException w:name="Emphasis" w:semiHidden="0" w:uiPriority="20" w:unhideWhenUsed="0" w:qFormat="1"/>
-    <w:lsdException w:name="Table Grid" w:semiHidden="0" w:uiPriority="39" w:unhideWhenUsed="0"/>
+    <w:lsdException w:name="Table Grid" w:semiHidden="0" w:uiPriority="59" w:unhideWhenUsed="0"/>
     <w:lsdException w:name="Placeholder Text" w:unhideWhenUsed="0"/>
     <w:lsdException w:name="No Spacing" w:semiHidden="0" w:uiPriority="1" w:unhideWhenUsed="0" w:qFormat="1"/>
     <w:lsdException w:name="Light Shading" w:semiHidden="0" w:uiPriority="60" w:unhideWhenUsed="0"/>
@@ -9274,7 +9487,10 @@
   <w:style w:type="paragraph" w:default="1" w:styleId="Normal">
     <w:name w:val="Normal"/>
     <w:qFormat/>
-    <w:rsid w:val="008A556E"/>
+    <w:rsid w:val="009D4544"/>
+    <w:pPr>
+      <w:spacing w:after="0" w:line="240" w:lineRule="auto"/>
+    </w:pPr>
     <w:rPr>
       <w:rFonts w:ascii="Calibri" w:eastAsia="Calibri" w:hAnsi="Calibri" w:cs="Arial"/>
       <w:sz w:val="20"/>
@@ -9308,15 +9524,16 @@
     <w:semiHidden/>
     <w:unhideWhenUsed/>
   </w:style>
-  <w:style w:type="paragraph" w:customStyle="1" w:styleId="nostyle">
-    <w:name w:val="nostyle"/>
-    <w:rsid w:val="008F77EF"/>
-  </w:style>
   <w:style w:type="table" w:customStyle="1" w:styleId="TableGrid">
     <w:name w:val="TableGrid"/>
-    <w:rsid w:val="008A556E"/>
+    <w:rsid w:val="009D4544"/>
+    <w:pPr>
+      <w:spacing w:after="0" w:line="240" w:lineRule="auto"/>
+    </w:pPr>
     <w:rPr>
       <w:rFonts w:ascii="Calibri" w:eastAsia="Times New Roman" w:hAnsi="Calibri" w:cs="Times New Roman"/>
+      <w:sz w:val="24"/>
+      <w:szCs w:val="24"/>
     </w:rPr>
     <w:tblPr>
       <w:tblCellMar>
@@ -9327,68 +9544,32 @@
       </w:tblCellMar>
     </w:tblPr>
   </w:style>
-  <w:style w:type="paragraph" w:styleId="Header">
-    <w:name w:val="header"/>
-    <w:basedOn w:val="Normal"/>
-    <w:link w:val="HeaderChar"/>
-    <w:uiPriority w:val="99"/>
-    <w:unhideWhenUsed/>
-    <w:rsid w:val="00156BC6"/>
-    <w:pPr>
-      <w:tabs>
-        <w:tab w:val="center" w:pos="4680"/>
-        <w:tab w:val="right" w:pos="9360"/>
-      </w:tabs>
-    </w:pPr>
-  </w:style>
-  <w:style w:type="character" w:customStyle="1" w:styleId="HeaderChar">
-    <w:name w:val="Header Char"/>
-    <w:basedOn w:val="DefaultParagraphFont"/>
-    <w:link w:val="Header"/>
-    <w:uiPriority w:val="99"/>
-    <w:rsid w:val="00156BC6"/>
-    <w:rPr>
-      <w:rFonts w:ascii="Calibri" w:eastAsia="Calibri" w:hAnsi="Calibri" w:cs="Arial"/>
-      <w:sz w:val="20"/>
-      <w:szCs w:val="20"/>
-    </w:rPr>
-  </w:style>
-  <w:style w:type="paragraph" w:styleId="Footer">
-    <w:name w:val="footer"/>
-    <w:basedOn w:val="Normal"/>
-    <w:link w:val="FooterChar"/>
-    <w:uiPriority w:val="99"/>
-    <w:unhideWhenUsed/>
-    <w:rsid w:val="00156BC6"/>
-    <w:pPr>
-      <w:tabs>
-        <w:tab w:val="center" w:pos="4680"/>
-        <w:tab w:val="right" w:pos="9360"/>
-      </w:tabs>
-    </w:pPr>
-  </w:style>
-  <w:style w:type="character" w:customStyle="1" w:styleId="FooterChar">
-    <w:name w:val="Footer Char"/>
-    <w:basedOn w:val="DefaultParagraphFont"/>
-    <w:link w:val="Footer"/>
-    <w:uiPriority w:val="99"/>
-    <w:rsid w:val="00156BC6"/>
-    <w:rPr>
-      <w:rFonts w:ascii="Calibri" w:eastAsia="Calibri" w:hAnsi="Calibri" w:cs="Arial"/>
-      <w:sz w:val="20"/>
-      <w:szCs w:val="20"/>
-    </w:rPr>
-  </w:style>
   <w:style w:type="character" w:styleId="Hyperlink">
     <w:name w:val="Hyperlink"/>
     <w:basedOn w:val="DefaultParagraphFont"/>
     <w:uiPriority w:val="99"/>
     <w:semiHidden/>
     <w:unhideWhenUsed/>
-    <w:rsid w:val="00664AF7"/>
+    <w:rsid w:val="009D4544"/>
     <w:rPr>
       <w:color w:val="0000FF"/>
       <w:u w:val="single"/>
+    </w:rPr>
+  </w:style>
+  <w:style w:type="paragraph" w:customStyle="1" w:styleId="Default">
+    <w:name w:val="Default"/>
+    <w:rsid w:val="009D4544"/>
+    <w:pPr>
+      <w:autoSpaceDE w:val="0"/>
+      <w:autoSpaceDN w:val="0"/>
+      <w:adjustRightInd w:val="0"/>
+      <w:spacing w:after="0" w:line="240" w:lineRule="auto"/>
+    </w:pPr>
+    <w:rPr>
+      <w:rFonts w:ascii="Arial" w:hAnsi="Arial" w:cs="Arial"/>
+      <w:color w:val="000000"/>
+      <w:sz w:val="24"/>
+      <w:szCs w:val="24"/>
     </w:rPr>
   </w:style>
   <w:style w:type="paragraph" w:styleId="BalloonText">
@@ -9398,7 +9579,7 @@
     <w:uiPriority w:val="99"/>
     <w:semiHidden/>
     <w:unhideWhenUsed/>
-    <w:rsid w:val="00C4057A"/>
+    <w:rsid w:val="009D4544"/>
     <w:rPr>
       <w:rFonts w:ascii="Tahoma" w:hAnsi="Tahoma" w:cs="Tahoma"/>
       <w:sz w:val="16"/>
@@ -9411,12 +9592,23 @@
     <w:link w:val="BalloonText"/>
     <w:uiPriority w:val="99"/>
     <w:semiHidden/>
-    <w:rsid w:val="00C4057A"/>
+    <w:rsid w:val="009D4544"/>
     <w:rPr>
       <w:rFonts w:ascii="Tahoma" w:eastAsia="Calibri" w:hAnsi="Tahoma" w:cs="Tahoma"/>
       <w:sz w:val="16"/>
       <w:szCs w:val="16"/>
     </w:rPr>
+  </w:style>
+  <w:style w:type="paragraph" w:styleId="ListParagraph">
+    <w:name w:val="List Paragraph"/>
+    <w:basedOn w:val="Normal"/>
+    <w:uiPriority w:val="34"/>
+    <w:qFormat/>
+    <w:rsid w:val="009D4544"/>
+    <w:pPr>
+      <w:ind w:left="720"/>
+      <w:contextualSpacing/>
+    </w:pPr>
   </w:style>
 </w:styles>
 </file>
@@ -9432,44 +9624,44 @@
         <a:sysClr val="window" lastClr="FFFFFF"/>
       </a:lt1>
       <a:dk2>
-        <a:srgbClr val="44546A"/>
+        <a:srgbClr val="1F497D"/>
       </a:dk2>
       <a:lt2>
-        <a:srgbClr val="E7E6E6"/>
+        <a:srgbClr val="EEECE1"/>
       </a:lt2>
       <a:accent1>
-        <a:srgbClr val="4472C4"/>
+        <a:srgbClr val="4F81BD"/>
       </a:accent1>
       <a:accent2>
-        <a:srgbClr val="ED7D31"/>
+        <a:srgbClr val="C0504D"/>
       </a:accent2>
       <a:accent3>
-        <a:srgbClr val="A5A5A5"/>
+        <a:srgbClr val="9BBB59"/>
       </a:accent3>
       <a:accent4>
-        <a:srgbClr val="FFC000"/>
+        <a:srgbClr val="8064A2"/>
       </a:accent4>
       <a:accent5>
-        <a:srgbClr val="5B9BD5"/>
+        <a:srgbClr val="4BACC6"/>
       </a:accent5>
       <a:accent6>
-        <a:srgbClr val="70AD47"/>
+        <a:srgbClr val="F79646"/>
       </a:accent6>
       <a:hlink>
-        <a:srgbClr val="0563C1"/>
+        <a:srgbClr val="0000FF"/>
       </a:hlink>
       <a:folHlink>
-        <a:srgbClr val="954F72"/>
+        <a:srgbClr val="800080"/>
       </a:folHlink>
     </a:clrScheme>
     <a:fontScheme name="Office">
       <a:majorFont>
-        <a:latin typeface="Calibri Light" panose="020F0302020204030204"/>
+        <a:latin typeface="Cambria"/>
         <a:ea typeface=""/>
         <a:cs typeface=""/>
-        <a:font script="Jpan" typeface="游ゴシック Light"/>
+        <a:font script="Jpan" typeface="ＭＳ ゴシック"/>
         <a:font script="Hang" typeface="맑은 고딕"/>
-        <a:font script="Hans" typeface="等线 Light"/>
+        <a:font script="Hans" typeface="宋体"/>
         <a:font script="Hant" typeface="新細明體"/>
         <a:font script="Arab" typeface="Times New Roman"/>
         <a:font script="Hebr" typeface="Times New Roman"/>
@@ -9497,31 +9689,14 @@
         <a:font script="Viet" typeface="Times New Roman"/>
         <a:font script="Uigh" typeface="Microsoft Uighur"/>
         <a:font script="Geor" typeface="Sylfaen"/>
-        <a:font script="Armn" typeface="Arial"/>
-        <a:font script="Bugi" typeface="Leelawadee UI"/>
-        <a:font script="Bopo" typeface="Microsoft JhengHei"/>
-        <a:font script="Java" typeface="Javanese Text"/>
-        <a:font script="Lisu" typeface="Segoe UI"/>
-        <a:font script="Mymr" typeface="Myanmar Text"/>
-        <a:font script="Nkoo" typeface="Ebrima"/>
-        <a:font script="Olck" typeface="Nirmala UI"/>
-        <a:font script="Osma" typeface="Ebrima"/>
-        <a:font script="Phag" typeface="Phagspa"/>
-        <a:font script="Syrn" typeface="Estrangelo Edessa"/>
-        <a:font script="Syrj" typeface="Estrangelo Edessa"/>
-        <a:font script="Syre" typeface="Estrangelo Edessa"/>
-        <a:font script="Sora" typeface="Nirmala UI"/>
-        <a:font script="Tale" typeface="Microsoft Tai Le"/>
-        <a:font script="Talu" typeface="Microsoft New Tai Lue"/>
-        <a:font script="Tfng" typeface="Ebrima"/>
       </a:majorFont>
       <a:minorFont>
-        <a:latin typeface="Calibri" panose="020F0502020204030204"/>
+        <a:latin typeface="Calibri"/>
         <a:ea typeface=""/>
         <a:cs typeface=""/>
-        <a:font script="Jpan" typeface="游明朝"/>
+        <a:font script="Jpan" typeface="ＭＳ 明朝"/>
         <a:font script="Hang" typeface="맑은 고딕"/>
-        <a:font script="Hans" typeface="等线"/>
+        <a:font script="Hans" typeface="宋体"/>
         <a:font script="Hant" typeface="新細明體"/>
         <a:font script="Arab" typeface="Arial"/>
         <a:font script="Hebr" typeface="Arial"/>
@@ -9549,23 +9724,6 @@
         <a:font script="Viet" typeface="Arial"/>
         <a:font script="Uigh" typeface="Microsoft Uighur"/>
         <a:font script="Geor" typeface="Sylfaen"/>
-        <a:font script="Armn" typeface="Arial"/>
-        <a:font script="Bugi" typeface="Leelawadee UI"/>
-        <a:font script="Bopo" typeface="Microsoft JhengHei"/>
-        <a:font script="Java" typeface="Javanese Text"/>
-        <a:font script="Lisu" typeface="Segoe UI"/>
-        <a:font script="Mymr" typeface="Myanmar Text"/>
-        <a:font script="Nkoo" typeface="Ebrima"/>
-        <a:font script="Olck" typeface="Nirmala UI"/>
-        <a:font script="Osma" typeface="Ebrima"/>
-        <a:font script="Phag" typeface="Phagspa"/>
-        <a:font script="Syrn" typeface="Estrangelo Edessa"/>
-        <a:font script="Syrj" typeface="Estrangelo Edessa"/>
-        <a:font script="Syre" typeface="Estrangelo Edessa"/>
-        <a:font script="Sora" typeface="Nirmala UI"/>
-        <a:font script="Tale" typeface="Microsoft Tai Le"/>
-        <a:font script="Talu" typeface="Microsoft New Tai Lue"/>
-        <a:font script="Tfng" typeface="Ebrima"/>
       </a:minorFont>
     </a:fontScheme>
     <a:fmtScheme name="Office">
@@ -9577,153 +9735,165 @@
           <a:gsLst>
             <a:gs pos="0">
               <a:schemeClr val="phClr">
-                <a:lumMod val="110000"/>
-                <a:satMod val="105000"/>
-                <a:tint val="67000"/>
+                <a:tint val="50000"/>
+                <a:satMod val="300000"/>
               </a:schemeClr>
             </a:gs>
-            <a:gs pos="50000">
+            <a:gs pos="35000">
               <a:schemeClr val="phClr">
-                <a:lumMod val="105000"/>
-                <a:satMod val="103000"/>
-                <a:tint val="73000"/>
+                <a:tint val="37000"/>
+                <a:satMod val="300000"/>
               </a:schemeClr>
             </a:gs>
             <a:gs pos="100000">
               <a:schemeClr val="phClr">
-                <a:lumMod val="105000"/>
-                <a:satMod val="109000"/>
-                <a:tint val="81000"/>
+                <a:tint val="15000"/>
+                <a:satMod val="350000"/>
               </a:schemeClr>
             </a:gs>
           </a:gsLst>
-          <a:lin ang="5400000" scaled="0"/>
+          <a:lin ang="16200000" scaled="1"/>
         </a:gradFill>
         <a:gradFill rotWithShape="1">
           <a:gsLst>
             <a:gs pos="0">
               <a:schemeClr val="phClr">
-                <a:satMod val="103000"/>
-                <a:lumMod val="102000"/>
-                <a:tint val="94000"/>
+                <a:shade val="51000"/>
+                <a:satMod val="130000"/>
               </a:schemeClr>
             </a:gs>
-            <a:gs pos="50000">
+            <a:gs pos="80000">
               <a:schemeClr val="phClr">
-                <a:satMod val="110000"/>
-                <a:lumMod val="100000"/>
-                <a:shade val="100000"/>
+                <a:shade val="93000"/>
+                <a:satMod val="130000"/>
               </a:schemeClr>
             </a:gs>
             <a:gs pos="100000">
               <a:schemeClr val="phClr">
-                <a:lumMod val="99000"/>
-                <a:satMod val="120000"/>
-                <a:shade val="78000"/>
+                <a:shade val="94000"/>
+                <a:satMod val="135000"/>
               </a:schemeClr>
             </a:gs>
           </a:gsLst>
-          <a:lin ang="5400000" scaled="0"/>
+          <a:lin ang="16200000" scaled="0"/>
         </a:gradFill>
       </a:fillStyleLst>
       <a:lnStyleLst>
-        <a:ln w="6350" cap="flat" cmpd="sng" algn="ctr">
+        <a:ln w="9525" cap="flat" cmpd="sng" algn="ctr">
+          <a:solidFill>
+            <a:schemeClr val="phClr">
+              <a:shade val="95000"/>
+              <a:satMod val="105000"/>
+            </a:schemeClr>
+          </a:solidFill>
+          <a:prstDash val="solid"/>
+        </a:ln>
+        <a:ln w="25400" cap="flat" cmpd="sng" algn="ctr">
           <a:solidFill>
             <a:schemeClr val="phClr"/>
           </a:solidFill>
           <a:prstDash val="solid"/>
-          <a:miter lim="800000"/>
         </a:ln>
-        <a:ln w="12700" cap="flat" cmpd="sng" algn="ctr">
+        <a:ln w="38100" cap="flat" cmpd="sng" algn="ctr">
           <a:solidFill>
             <a:schemeClr val="phClr"/>
           </a:solidFill>
           <a:prstDash val="solid"/>
-          <a:miter lim="800000"/>
-        </a:ln>
-        <a:ln w="19050" cap="flat" cmpd="sng" algn="ctr">
-          <a:solidFill>
-            <a:schemeClr val="phClr"/>
-          </a:solidFill>
-          <a:prstDash val="solid"/>
-          <a:miter lim="800000"/>
         </a:ln>
       </a:lnStyleLst>
       <a:effectStyleLst>
         <a:effectStyle>
-          <a:effectLst/>
-        </a:effectStyle>
-        <a:effectStyle>
-          <a:effectLst/>
+          <a:effectLst>
+            <a:outerShdw blurRad="40000" dist="20000" dir="5400000" rotWithShape="0">
+              <a:srgbClr val="000000">
+                <a:alpha val="38000"/>
+              </a:srgbClr>
+            </a:outerShdw>
+          </a:effectLst>
         </a:effectStyle>
         <a:effectStyle>
           <a:effectLst>
-            <a:outerShdw blurRad="57150" dist="19050" dir="5400000" algn="ctr" rotWithShape="0">
+            <a:outerShdw blurRad="40000" dist="23000" dir="5400000" rotWithShape="0">
               <a:srgbClr val="000000">
-                <a:alpha val="63000"/>
+                <a:alpha val="35000"/>
               </a:srgbClr>
             </a:outerShdw>
           </a:effectLst>
+        </a:effectStyle>
+        <a:effectStyle>
+          <a:effectLst>
+            <a:outerShdw blurRad="40000" dist="23000" dir="5400000" rotWithShape="0">
+              <a:srgbClr val="000000">
+                <a:alpha val="35000"/>
+              </a:srgbClr>
+            </a:outerShdw>
+          </a:effectLst>
+          <a:scene3d>
+            <a:camera prst="orthographicFront">
+              <a:rot lat="0" lon="0" rev="0"/>
+            </a:camera>
+            <a:lightRig rig="threePt" dir="t">
+              <a:rot lat="0" lon="0" rev="1200000"/>
+            </a:lightRig>
+          </a:scene3d>
+          <a:sp3d>
+            <a:bevelT w="63500" h="25400"/>
+          </a:sp3d>
         </a:effectStyle>
       </a:effectStyleLst>
       <a:bgFillStyleLst>
         <a:solidFill>
           <a:schemeClr val="phClr"/>
         </a:solidFill>
-        <a:solidFill>
-          <a:schemeClr val="phClr">
-            <a:tint val="95000"/>
-            <a:satMod val="170000"/>
-          </a:schemeClr>
-        </a:solidFill>
         <a:gradFill rotWithShape="1">
           <a:gsLst>
             <a:gs pos="0">
               <a:schemeClr val="phClr">
-                <a:tint val="93000"/>
-                <a:satMod val="150000"/>
-                <a:shade val="98000"/>
-                <a:lumMod val="102000"/>
+                <a:tint val="40000"/>
+                <a:satMod val="350000"/>
               </a:schemeClr>
             </a:gs>
-            <a:gs pos="50000">
+            <a:gs pos="40000">
               <a:schemeClr val="phClr">
-                <a:tint val="98000"/>
-                <a:satMod val="130000"/>
-                <a:shade val="90000"/>
-                <a:lumMod val="103000"/>
+                <a:tint val="45000"/>
+                <a:shade val="99000"/>
+                <a:satMod val="350000"/>
               </a:schemeClr>
             </a:gs>
             <a:gs pos="100000">
               <a:schemeClr val="phClr">
-                <a:shade val="63000"/>
-                <a:satMod val="120000"/>
+                <a:shade val="20000"/>
+                <a:satMod val="255000"/>
               </a:schemeClr>
             </a:gs>
           </a:gsLst>
-          <a:lin ang="5400000" scaled="0"/>
+          <a:path path="circle">
+            <a:fillToRect l="50000" t="-80000" r="50000" b="180000"/>
+          </a:path>
+        </a:gradFill>
+        <a:gradFill rotWithShape="1">
+          <a:gsLst>
+            <a:gs pos="0">
+              <a:schemeClr val="phClr">
+                <a:tint val="80000"/>
+                <a:satMod val="300000"/>
+              </a:schemeClr>
+            </a:gs>
+            <a:gs pos="100000">
+              <a:schemeClr val="phClr">
+                <a:shade val="30000"/>
+                <a:satMod val="200000"/>
+              </a:schemeClr>
+            </a:gs>
+          </a:gsLst>
+          <a:path path="circle">
+            <a:fillToRect l="50000" t="50000" r="50000" b="50000"/>
+          </a:path>
         </a:gradFill>
       </a:bgFillStyleLst>
     </a:fmtScheme>
   </a:themeElements>
   <a:objectDefaults/>
   <a:extraClrSchemeLst/>
-  <a:extLst>
-    <a:ext uri="{05A4C25C-085E-4340-85A3-A5531E510DB2}">
-      <thm15:themeFamily xmlns:thm15="http://schemas.microsoft.com/office/thememl/2012/main" xmlns="" name="Office Theme" id="{62F939B6-93AF-4DB8-9C6B-D6C7DFDC589F}" vid="{4A3C46E8-61CC-4603-A589-7422A47A8E4A}"/>
-    </a:ext>
-  </a:extLst>
 </a:theme>
-</file>
-
-<file path=customXml/item1.xml><?xml version="1.0" encoding="utf-8"?>
-<b:Sources xmlns:b="http://schemas.openxmlformats.org/officeDocument/2006/bibliography" xmlns="http://schemas.openxmlformats.org/officeDocument/2006/bibliography" SelectedStyle="\APA.XSL" StyleName="APA"/>
-</file>
-
-<file path=customXml/itemProps1.xml><?xml version="1.0" encoding="utf-8"?>
-<ds:datastoreItem xmlns:ds="http://schemas.openxmlformats.org/officeDocument/2006/customXml" ds:itemID="{DA613520-7333-4D07-81A1-4B639C527564}">
-  <ds:schemaRefs>
-    <ds:schemaRef ds:uri="http://schemas.openxmlformats.org/officeDocument/2006/bibliography"/>
-  </ds:schemaRefs>
-</ds:datastoreItem>
 </file>
</xml_diff>